<commit_message>
docs: updated script code
</commit_message>
<xml_diff>
--- a/Windows Server/lab2/М33051Юрпалов2.docx
+++ b/Windows Server/lab2/М33051Юрпалов2.docx
@@ -1578,9 +1578,9 @@
           <w:noProof/>
         </w:rPr>
         <w:drawing>
-          <wp:inline distT="0" distB="0" distL="0" distR="0" wp14:anchorId="61389D91" wp14:editId="36600E00">
-            <wp:extent cx="5939790" cy="5477510"/>
-            <wp:effectExtent l="0" t="0" r="3810" b="8890"/>
+          <wp:inline distT="0" distB="0" distL="0" distR="0" wp14:anchorId="5075F654" wp14:editId="0DE1BBCE">
+            <wp:extent cx="5939790" cy="4501515"/>
+            <wp:effectExtent l="0" t="0" r="3810" b="0"/>
             <wp:docPr id="1" name="Рисунок 1"/>
             <wp:cNvGraphicFramePr>
               <a:graphicFrameLocks xmlns:a="http://schemas.openxmlformats.org/drawingml/2006/main" noChangeAspect="1"/>
@@ -1601,7 +1601,7 @@
                   <pic:spPr>
                     <a:xfrm>
                       <a:off x="0" y="0"/>
-                      <a:ext cx="5939790" cy="5477510"/>
+                      <a:ext cx="5939790" cy="4501515"/>
                     </a:xfrm>
                     <a:prstGeom prst="rect">
                       <a:avLst/>
@@ -1613,8 +1613,6 @@
           </wp:inline>
         </w:drawing>
       </w:r>
-      <w:bookmarkStart w:id="2" w:name="_GoBack"/>
-      <w:bookmarkEnd w:id="2"/>
     </w:p>
     <w:p>
       <w:pPr>
@@ -1631,10 +1629,10 @@
           <w:noProof/>
         </w:rPr>
         <w:drawing>
-          <wp:inline distT="0" distB="0" distL="0" distR="0" wp14:anchorId="4BCC7A75" wp14:editId="5608B879">
-            <wp:extent cx="5850409" cy="3253563"/>
-            <wp:effectExtent l="0" t="0" r="0" b="4445"/>
-            <wp:docPr id="19" name="Рисунок 19"/>
+          <wp:inline distT="0" distB="0" distL="0" distR="0" wp14:anchorId="58EE78A8" wp14:editId="10F76246">
+            <wp:extent cx="5939790" cy="3938270"/>
+            <wp:effectExtent l="0" t="0" r="3810" b="5080"/>
+            <wp:docPr id="34" name="Рисунок 34"/>
             <wp:cNvGraphicFramePr>
               <a:graphicFrameLocks xmlns:a="http://schemas.openxmlformats.org/drawingml/2006/main" noChangeAspect="1"/>
             </wp:cNvGraphicFramePr>
@@ -1654,7 +1652,7 @@
                   <pic:spPr>
                     <a:xfrm>
                       <a:off x="0" y="0"/>
-                      <a:ext cx="5880818" cy="3270474"/>
+                      <a:ext cx="5939790" cy="3938270"/>
                     </a:xfrm>
                     <a:prstGeom prst="rect">
                       <a:avLst/>
@@ -1666,6 +1664,8 @@
           </wp:inline>
         </w:drawing>
       </w:r>
+      <w:bookmarkStart w:id="2" w:name="_GoBack"/>
+      <w:bookmarkEnd w:id="2"/>
     </w:p>
     <w:p>
       <w:pPr>

</xml_diff>

<commit_message>
docs: update script code
</commit_message>
<xml_diff>
--- a/Windows Server/lab2/М33051Юрпалов2.docx
+++ b/Windows Server/lab2/М33051Юрпалов2.docx
@@ -1578,9 +1578,9 @@
           <w:noProof/>
         </w:rPr>
         <w:drawing>
-          <wp:inline distT="0" distB="0" distL="0" distR="0" wp14:anchorId="5075F654" wp14:editId="0DE1BBCE">
-            <wp:extent cx="5939790" cy="4501515"/>
-            <wp:effectExtent l="0" t="0" r="3810" b="0"/>
+          <wp:inline distT="0" distB="0" distL="0" distR="0" wp14:anchorId="388EDB68" wp14:editId="244FBE7F">
+            <wp:extent cx="5939790" cy="6682105"/>
+            <wp:effectExtent l="0" t="0" r="3810" b="4445"/>
             <wp:docPr id="1" name="Рисунок 1"/>
             <wp:cNvGraphicFramePr>
               <a:graphicFrameLocks xmlns:a="http://schemas.openxmlformats.org/drawingml/2006/main" noChangeAspect="1"/>
@@ -1601,7 +1601,7 @@
                   <pic:spPr>
                     <a:xfrm>
                       <a:off x="0" y="0"/>
-                      <a:ext cx="5939790" cy="4501515"/>
+                      <a:ext cx="5939790" cy="6682105"/>
                     </a:xfrm>
                     <a:prstGeom prst="rect">
                       <a:avLst/>
@@ -1628,11 +1628,12 @@
         <w:rPr>
           <w:noProof/>
         </w:rPr>
+        <w:lastRenderedPageBreak/>
         <w:drawing>
-          <wp:inline distT="0" distB="0" distL="0" distR="0" wp14:anchorId="58EE78A8" wp14:editId="10F76246">
-            <wp:extent cx="5939790" cy="3938270"/>
-            <wp:effectExtent l="0" t="0" r="3810" b="5080"/>
-            <wp:docPr id="34" name="Рисунок 34"/>
+          <wp:inline distT="0" distB="0" distL="0" distR="0" wp14:anchorId="57C3E8EA" wp14:editId="544CEF2F">
+            <wp:extent cx="5939790" cy="3975735"/>
+            <wp:effectExtent l="0" t="0" r="3810" b="5715"/>
+            <wp:docPr id="35" name="Рисунок 35"/>
             <wp:cNvGraphicFramePr>
               <a:graphicFrameLocks xmlns:a="http://schemas.openxmlformats.org/drawingml/2006/main" noChangeAspect="1"/>
             </wp:cNvGraphicFramePr>
@@ -1652,7 +1653,7 @@
                   <pic:spPr>
                     <a:xfrm>
                       <a:off x="0" y="0"/>
-                      <a:ext cx="5939790" cy="3938270"/>
+                      <a:ext cx="5939790" cy="3975735"/>
                     </a:xfrm>
                     <a:prstGeom prst="rect">
                       <a:avLst/>
@@ -1664,8 +1665,17 @@
           </wp:inline>
         </w:drawing>
       </w:r>
-      <w:bookmarkStart w:id="2" w:name="_GoBack"/>
-      <w:bookmarkEnd w:id="2"/>
+    </w:p>
+    <w:p>
+      <w:pPr>
+        <w:rPr>
+          <w:rFonts w:ascii="Times New Roman" w:hAnsi="Times New Roman" w:cs="Times New Roman"/>
+          <w:b/>
+          <w:color w:val="000000" w:themeColor="text1"/>
+          <w:sz w:val="24"/>
+          <w:szCs w:val="24"/>
+        </w:rPr>
+      </w:pPr>
     </w:p>
     <w:p>
       <w:pPr>
@@ -1681,12 +1691,11 @@
         <w:rPr>
           <w:noProof/>
         </w:rPr>
-        <w:lastRenderedPageBreak/>
         <w:drawing>
-          <wp:inline distT="0" distB="0" distL="0" distR="0" wp14:anchorId="252A69A3" wp14:editId="7EB454C6">
-            <wp:extent cx="5939790" cy="808990"/>
+          <wp:inline distT="0" distB="0" distL="0" distR="0" wp14:anchorId="43A32447" wp14:editId="6EF7C00E">
+            <wp:extent cx="5939790" cy="1377950"/>
             <wp:effectExtent l="0" t="0" r="3810" b="0"/>
-            <wp:docPr id="20" name="Рисунок 20"/>
+            <wp:docPr id="36" name="Рисунок 36"/>
             <wp:cNvGraphicFramePr>
               <a:graphicFrameLocks xmlns:a="http://schemas.openxmlformats.org/drawingml/2006/main" noChangeAspect="1"/>
             </wp:cNvGraphicFramePr>
@@ -1706,7 +1715,7 @@
                   <pic:spPr>
                     <a:xfrm>
                       <a:off x="0" y="0"/>
-                      <a:ext cx="5939790" cy="808990"/>
+                      <a:ext cx="5939790" cy="1377950"/>
                     </a:xfrm>
                     <a:prstGeom prst="rect">
                       <a:avLst/>
@@ -1718,23 +1727,194 @@
           </wp:inline>
         </w:drawing>
       </w:r>
-    </w:p>
-    <w:p>
-      <w:pPr>
-        <w:rPr>
-          <w:rFonts w:ascii="Times New Roman" w:hAnsi="Times New Roman" w:cs="Times New Roman"/>
-          <w:color w:val="000000" w:themeColor="text1"/>
-          <w:sz w:val="24"/>
-          <w:szCs w:val="24"/>
-        </w:rPr>
-      </w:pPr>
-      <w:r>
-        <w:rPr>
-          <w:rFonts w:ascii="Times New Roman" w:hAnsi="Times New Roman" w:cs="Times New Roman"/>
-          <w:color w:val="000000" w:themeColor="text1"/>
-          <w:sz w:val="24"/>
-          <w:szCs w:val="24"/>
-        </w:rPr>
+      <w:r>
+        <w:rPr>
+          <w:rFonts w:ascii="Times New Roman" w:hAnsi="Times New Roman" w:cs="Times New Roman"/>
+          <w:b/>
+          <w:color w:val="000000" w:themeColor="text1"/>
+          <w:sz w:val="24"/>
+          <w:szCs w:val="24"/>
+        </w:rPr>
+        <w:br/>
+      </w:r>
+      <w:r>
+        <w:rPr>
+          <w:rFonts w:ascii="Times New Roman" w:hAnsi="Times New Roman" w:cs="Times New Roman"/>
+          <w:b/>
+          <w:color w:val="000000" w:themeColor="text1"/>
+          <w:sz w:val="24"/>
+          <w:szCs w:val="24"/>
+        </w:rPr>
+        <w:br/>
+      </w:r>
+      <w:r>
+        <w:rPr>
+          <w:rFonts w:ascii="Times New Roman" w:hAnsi="Times New Roman" w:cs="Times New Roman"/>
+          <w:b/>
+          <w:color w:val="000000" w:themeColor="text1"/>
+          <w:sz w:val="24"/>
+          <w:szCs w:val="24"/>
+        </w:rPr>
+        <w:br/>
+      </w:r>
+      <w:r>
+        <w:rPr>
+          <w:rFonts w:ascii="Times New Roman" w:hAnsi="Times New Roman" w:cs="Times New Roman"/>
+          <w:b/>
+          <w:color w:val="000000" w:themeColor="text1"/>
+          <w:sz w:val="24"/>
+          <w:szCs w:val="24"/>
+        </w:rPr>
+        <w:br/>
+      </w:r>
+      <w:r>
+        <w:rPr>
+          <w:rFonts w:ascii="Times New Roman" w:hAnsi="Times New Roman" w:cs="Times New Roman"/>
+          <w:b/>
+          <w:color w:val="000000" w:themeColor="text1"/>
+          <w:sz w:val="24"/>
+          <w:szCs w:val="24"/>
+        </w:rPr>
+        <w:br/>
+      </w:r>
+      <w:r>
+        <w:rPr>
+          <w:rFonts w:ascii="Times New Roman" w:hAnsi="Times New Roman" w:cs="Times New Roman"/>
+          <w:b/>
+          <w:color w:val="000000" w:themeColor="text1"/>
+          <w:sz w:val="24"/>
+          <w:szCs w:val="24"/>
+        </w:rPr>
+        <w:br/>
+      </w:r>
+      <w:r>
+        <w:rPr>
+          <w:rFonts w:ascii="Times New Roman" w:hAnsi="Times New Roman" w:cs="Times New Roman"/>
+          <w:b/>
+          <w:color w:val="000000" w:themeColor="text1"/>
+          <w:sz w:val="24"/>
+          <w:szCs w:val="24"/>
+        </w:rPr>
+        <w:br/>
+      </w:r>
+      <w:r>
+        <w:rPr>
+          <w:rFonts w:ascii="Times New Roman" w:hAnsi="Times New Roman" w:cs="Times New Roman"/>
+          <w:b/>
+          <w:color w:val="000000" w:themeColor="text1"/>
+          <w:sz w:val="24"/>
+          <w:szCs w:val="24"/>
+        </w:rPr>
+        <w:br/>
+      </w:r>
+      <w:r>
+        <w:rPr>
+          <w:rFonts w:ascii="Times New Roman" w:hAnsi="Times New Roman" w:cs="Times New Roman"/>
+          <w:b/>
+          <w:color w:val="000000" w:themeColor="text1"/>
+          <w:sz w:val="24"/>
+          <w:szCs w:val="24"/>
+        </w:rPr>
+        <w:br/>
+      </w:r>
+      <w:r>
+        <w:rPr>
+          <w:rFonts w:ascii="Times New Roman" w:hAnsi="Times New Roman" w:cs="Times New Roman"/>
+          <w:b/>
+          <w:color w:val="000000" w:themeColor="text1"/>
+          <w:sz w:val="24"/>
+          <w:szCs w:val="24"/>
+        </w:rPr>
+        <w:br/>
+      </w:r>
+      <w:r>
+        <w:rPr>
+          <w:rFonts w:ascii="Times New Roman" w:hAnsi="Times New Roman" w:cs="Times New Roman"/>
+          <w:b/>
+          <w:color w:val="000000" w:themeColor="text1"/>
+          <w:sz w:val="24"/>
+          <w:szCs w:val="24"/>
+        </w:rPr>
+        <w:br/>
+      </w:r>
+      <w:r>
+        <w:rPr>
+          <w:rFonts w:ascii="Times New Roman" w:hAnsi="Times New Roman" w:cs="Times New Roman"/>
+          <w:b/>
+          <w:color w:val="000000" w:themeColor="text1"/>
+          <w:sz w:val="24"/>
+          <w:szCs w:val="24"/>
+        </w:rPr>
+        <w:br/>
+      </w:r>
+      <w:r>
+        <w:rPr>
+          <w:rFonts w:ascii="Times New Roman" w:hAnsi="Times New Roman" w:cs="Times New Roman"/>
+          <w:b/>
+          <w:color w:val="000000" w:themeColor="text1"/>
+          <w:sz w:val="24"/>
+          <w:szCs w:val="24"/>
+        </w:rPr>
+        <w:br/>
+      </w:r>
+      <w:r>
+        <w:rPr>
+          <w:rFonts w:ascii="Times New Roman" w:hAnsi="Times New Roman" w:cs="Times New Roman"/>
+          <w:b/>
+          <w:color w:val="000000" w:themeColor="text1"/>
+          <w:sz w:val="24"/>
+          <w:szCs w:val="24"/>
+        </w:rPr>
+        <w:br/>
+      </w:r>
+      <w:r>
+        <w:rPr>
+          <w:rFonts w:ascii="Times New Roman" w:hAnsi="Times New Roman" w:cs="Times New Roman"/>
+          <w:b/>
+          <w:color w:val="000000" w:themeColor="text1"/>
+          <w:sz w:val="24"/>
+          <w:szCs w:val="24"/>
+        </w:rPr>
+        <w:br/>
+      </w:r>
+      <w:r>
+        <w:rPr>
+          <w:rFonts w:ascii="Times New Roman" w:hAnsi="Times New Roman" w:cs="Times New Roman"/>
+          <w:b/>
+          <w:color w:val="000000" w:themeColor="text1"/>
+          <w:sz w:val="24"/>
+          <w:szCs w:val="24"/>
+        </w:rPr>
+        <w:br/>
+      </w:r>
+      <w:r>
+        <w:rPr>
+          <w:rFonts w:ascii="Times New Roman" w:hAnsi="Times New Roman" w:cs="Times New Roman"/>
+          <w:b/>
+          <w:color w:val="000000" w:themeColor="text1"/>
+          <w:sz w:val="24"/>
+          <w:szCs w:val="24"/>
+        </w:rPr>
+        <w:br/>
+      </w:r>
+    </w:p>
+    <w:p>
+      <w:pPr>
+        <w:rPr>
+          <w:rFonts w:ascii="Times New Roman" w:hAnsi="Times New Roman" w:cs="Times New Roman"/>
+          <w:color w:val="000000" w:themeColor="text1"/>
+          <w:sz w:val="24"/>
+          <w:szCs w:val="24"/>
+        </w:rPr>
+      </w:pPr>
+      <w:r>
+        <w:rPr>
+          <w:rFonts w:ascii="Times New Roman" w:hAnsi="Times New Roman" w:cs="Times New Roman"/>
+          <w:color w:val="000000" w:themeColor="text1"/>
+          <w:sz w:val="24"/>
+          <w:szCs w:val="24"/>
+        </w:rPr>
+        <w:lastRenderedPageBreak/>
         <w:t>Отчёт:</w:t>
       </w:r>
     </w:p>
@@ -1826,7 +2006,6 @@
           <w:sz w:val="36"/>
           <w:szCs w:val="36"/>
         </w:rPr>
-        <w:lastRenderedPageBreak/>
         <w:t>3:</w:t>
       </w:r>
       <w:r>
@@ -1951,6 +2130,7 @@
           <w:szCs w:val="24"/>
           <w:shd w:val="clear" w:color="auto" w:fill="FFFFFF"/>
         </w:rPr>
+        <w:lastRenderedPageBreak/>
         <w:t>Выполнить команду по восстановлению (</w:t>
       </w:r>
       <w:r>
@@ -2489,17 +2669,7 @@
           <w:sz w:val="24"/>
           <w:szCs w:val="24"/>
         </w:rPr>
-        <w:t xml:space="preserve">Пароль режима восстановления служб каталога (DSRM) требуется для входа на контроллер домена, если служба Active Directory Domain Services не запущена, </w:t>
-      </w:r>
-      <w:r>
-        <w:rPr>
-          <w:rFonts w:ascii="Times New Roman" w:hAnsi="Times New Roman" w:cs="Times New Roman"/>
-          <w:color w:val="000000" w:themeColor="text1"/>
-          <w:sz w:val="24"/>
-          <w:szCs w:val="24"/>
-        </w:rPr>
-        <w:lastRenderedPageBreak/>
-        <w:t>либо потому что она была остановлена, либо потому что контроллер домена был запущен в режиме DSRM.</w:t>
+        <w:t>Пароль режима восстановления служб каталога (DSRM) требуется для входа на контроллер домена, если служба Active Directory Domain Services не запущена, либо потому что она была остановлена, либо потому что контроллер домена был запущен в режиме DSRM.</w:t>
       </w:r>
     </w:p>
     <w:p>
@@ -2617,6 +2787,7 @@
           <w:szCs w:val="24"/>
           <w:lang w:val="ru-RU"/>
         </w:rPr>
+        <w:lastRenderedPageBreak/>
         <w:t>Администраторы</w:t>
       </w:r>
       <w:r>
@@ -2912,6 +3083,18 @@
         </w:rPr>
         <w:t>Указание на местоположение серверов для сервисов</w:t>
       </w:r>
+      <w:r>
+        <w:rPr>
+          <w:rFonts w:ascii="Times New Roman" w:hAnsi="Times New Roman" w:cs="Times New Roman"/>
+          <w:color w:val="000000" w:themeColor="text1"/>
+          <w:sz w:val="24"/>
+          <w:szCs w:val="24"/>
+          <w:lang w:val="en-US"/>
+        </w:rPr>
+        <w:t>.</w:t>
+      </w:r>
+      <w:bookmarkStart w:id="2" w:name="_GoBack"/>
+      <w:bookmarkEnd w:id="2"/>
     </w:p>
     <w:sectPr>
       <w:pgSz w:w="11906" w:h="16838"/>

</xml_diff>